<commit_message>
New translations Product Manager Job Description.docx (Portuguese, Brazilian)
</commit_message>
<xml_diff>
--- a/pt-BR/pt-BR/Product Manager Job Description.docx
+++ b/pt-BR/pt-BR/Product Manager Job Description.docx
@@ -21,7 +21,7 @@
           <w:sz w:val="62"/>
           <w:szCs w:val="62"/>
         </w:rPr>
-        <w:t xml:space="preserve">Product Manager Job Description</w:t>
+        <w:t xml:space="preserve">Descrição do cargo de gerentes de produto</w:t>
       </w:r>
     </w:p>
     <w:p>
@@ -43,7 +43,7 @@
           <w:sz w:val="21"/>
           <w:szCs w:val="21"/>
         </w:rPr>
-        <w:t>by</w:t>
+        <w:t xml:space="preserve">por </w:t>
       </w:r>
       <w:hyperlink r:id="rId5" w:tooltip="Posts by Marty Cagan" w:history="1">
         <w:r>
@@ -76,7 +76,7 @@
           <w:szCs w:val="17"/>
           <w:bdr w:val="none" w:sz="0" w:space="0" w:color="auto" w:frame="1"/>
         </w:rPr>
-        <w:t xml:space="preserve">Nov 3, 2020</w:t>
+        <w:t>03/11/2020</w:t>
       </w:r>
     </w:p>
     <w:p>
@@ -97,7 +97,7 @@
           <w:color w:val="666666"/>
           <w:bdr w:val="none" w:sz="0" w:space="0" w:color="auto" w:frame="1"/>
         </w:rPr>
-        <w:t xml:space="preserve">One of the most common requests I’ve received over the years is to share a good job description for a product manager of an empowered product team.  </w:t>
+        <w:t xml:space="preserve">Um dos pedidos mais comuns que eu recebi ao longo dos anos é compartilhar uma boa descrição de cargo para gerentes de produtos de um time de produto empoderado.  </w:t>
       </w:r>
     </w:p>
     <w:p>
@@ -118,7 +118,7 @@
           <w:color w:val="666666"/>
           <w:bdr w:val="none" w:sz="0" w:space="0" w:color="auto" w:frame="1"/>
         </w:rPr>
-        <w:t xml:space="preserve">And for about as long as I can remember, I’ve forwarded on the job description that Google uses.  It’s still a decent description, but I also think it’s true that many potential candidates don’t catch all the cues and important differences between the PM role as it’s defined on a typical </w:t>
+        <w:t xml:space="preserve">E, desde que me lembro, encaminhei a descrição de cargo que o Google usa.  It’s still a decent description, but I also think it’s true that many potential candidates don’t catch all the cues and important differences between the PM role as it’s defined on a typical </w:t>
       </w:r>
       <w:r>
         <w:rPr>
@@ -213,7 +213,7 @@
           <w:color w:val="666666"/>
           <w:bdr w:val="none" w:sz="0" w:space="0" w:color="auto" w:frame="1"/>
         </w:rPr>
-        <w:t xml:space="preserve">So finally I decided to just write out a very explicit job description, calling out the important differences.  If your company is trying to transition to truly empowered product teams, then this is one of the most important things to get right.</w:t>
+        <w:t xml:space="preserve">Portanto, finalmente decidi escrever uma descrição de cargo bem explícita, chamando a atenção para as diferenças importantes.  Se a sua empresa está tentando fazer a transição para times de produto verdadeiramente empoderados, então esta é uma das coisas mais importantes para acertar.</w:t>
       </w:r>
     </w:p>
     <w:p>
@@ -234,7 +234,7 @@
           <w:color w:val="666666"/>
           <w:bdr w:val="none" w:sz="0" w:space="0" w:color="auto" w:frame="1"/>
         </w:rPr>
-        <w:t xml:space="preserve">Note: You may notice that there’s no requirement here for specific domain knowledge, and that’s intentional, and not just an effort to keep this job description generic.  You can read why </w:t>
+        <w:t xml:space="preserve">Nota: Você pode notar que aqui não há nenhum requisito para conhecimentos específicos de domínio, e isso é intencional - não é apenas um esforço para manter essa descrição de cargo genérica. Você pode ler o porquê</w:t>
       </w:r>
       <w:r>
         <w:rPr>
@@ -266,7 +266,7 @@
           <w:color w:val="FF771E"/>
           <w:bdr w:val="none" w:sz="0" w:space="0" w:color="auto" w:frame="1"/>
         </w:rPr>
-        <w:t>here</w:t>
+        <w:t>aqui</w:t>
       </w:r>
       <w:proofErr w:type="spellEnd"/>
       <w:r>
@@ -284,7 +284,7 @@
           <w:color w:val="666666"/>
           <w:bdr w:val="none" w:sz="0" w:space="0" w:color="auto" w:frame="1"/>
         </w:rPr>
-        <w:t xml:space="preserve">. </w:t>
+        <w:t>.</w:t>
       </w:r>
     </w:p>
     <w:p>
@@ -305,7 +305,7 @@
           <w:color w:val="666666"/>
           <w:bdr w:val="none" w:sz="0" w:space="0" w:color="auto" w:frame="1"/>
         </w:rPr>
-        <w:t xml:space="preserve">Product Manager Job Description</w:t>
+        <w:t xml:space="preserve">Descrição de cargo de gerentes de produto</w:t>
       </w:r>
     </w:p>
     <w:p>
@@ -326,7 +326,7 @@
           <w:color w:val="666666"/>
           <w:bdr w:val="none" w:sz="0" w:space="0" w:color="auto" w:frame="1"/>
         </w:rPr>
-        <w:t xml:space="preserve">About The Job:</w:t>
+        <w:t xml:space="preserve">Sobre o trabalho:</w:t>
       </w:r>
     </w:p>
     <w:p>
@@ -345,7 +345,7 @@
           <w:color w:val="666666"/>
           <w:bdr w:val="none" w:sz="0" w:space="0" w:color="auto" w:frame="1"/>
         </w:rPr>
-        <w:t xml:space="preserve">We empower our product teams to solve hard problems – customer problems and business problems – in ways that our customers love, yet work for our business.   Our product teams are cross-functional and durable, generally comprised of a product manager, a product designer, and several engineers.</w:t>
+        <w:t xml:space="preserve">Nós empoderamos nossos times de produto para resolverem problemas difíceis — problemas de clientes e problemas de negócio — de formas que nossos clientes adorem, mas que ainda funcione  para o nosso negócio.   Nossos times de produto são multifuncionais e duráveis, compostos geralmente por um gerente de produto, um designer de produto e vários engenheiros.</w:t>
       </w:r>
     </w:p>
     <w:p>
@@ -364,7 +364,7 @@
           <w:color w:val="666666"/>
           <w:bdr w:val="none" w:sz="0" w:space="0" w:color="auto" w:frame="1"/>
         </w:rPr>
-        <w:t xml:space="preserve">We staff our product teams with the skills necessary to come up with effective solutions that are </w:t>
+        <w:t xml:space="preserve">Formamos nossos times de produto com as habilidades necessárias para criar soluções eficazes que são </w:t>
       </w:r>
       <w:r>
         <w:rPr>
@@ -374,15 +374,15 @@
           <w:color w:val="666666"/>
           <w:bdr w:val="none" w:sz="0" w:space="0" w:color="auto" w:frame="1"/>
         </w:rPr>
-        <w:t>valuable</w:t>
-      </w:r>
-      <w:r>
-        <w:rPr>
-          <w:rFonts w:ascii="Arial" w:hAnsi="Arial" w:cs="Arial"/>
-          <w:color w:val="666666"/>
-          <w:bdr w:val="none" w:sz="0" w:space="0" w:color="auto" w:frame="1"/>
-        </w:rPr>
-        <w:t xml:space="preserve"> (our customers choose to buy or use), </w:t>
+        <w:t>valiosas</w:t>
+      </w:r>
+      <w:r>
+        <w:rPr>
+          <w:rFonts w:ascii="Arial" w:hAnsi="Arial" w:cs="Arial"/>
+          <w:color w:val="666666"/>
+          <w:bdr w:val="none" w:sz="0" w:space="0" w:color="auto" w:frame="1"/>
+        </w:rPr>
+        <w:t xml:space="preserve"> (nossos clientes escolhem comprar ou usar), </w:t>
       </w:r>
       <w:r>
         <w:rPr>
@@ -392,15 +392,15 @@
           <w:color w:val="666666"/>
           <w:bdr w:val="none" w:sz="0" w:space="0" w:color="auto" w:frame="1"/>
         </w:rPr>
-        <w:t>viable</w:t>
-      </w:r>
-      <w:r>
-        <w:rPr>
-          <w:rFonts w:ascii="Arial" w:hAnsi="Arial" w:cs="Arial"/>
-          <w:color w:val="666666"/>
-          <w:bdr w:val="none" w:sz="0" w:space="0" w:color="auto" w:frame="1"/>
-        </w:rPr>
-        <w:t xml:space="preserve"> (the solution works within the many constraints of the business), </w:t>
+        <w:t>viáveis</w:t>
+      </w:r>
+      <w:r>
+        <w:rPr>
+          <w:rFonts w:ascii="Arial" w:hAnsi="Arial" w:cs="Arial"/>
+          <w:color w:val="666666"/>
+          <w:bdr w:val="none" w:sz="0" w:space="0" w:color="auto" w:frame="1"/>
+        </w:rPr>
+        <w:t xml:space="preserve"> (a solução funciona dentro de todas as restrições do negócio), </w:t>
       </w:r>
       <w:r>
         <w:rPr>
@@ -410,15 +410,15 @@
           <w:color w:val="666666"/>
           <w:bdr w:val="none" w:sz="0" w:space="0" w:color="auto" w:frame="1"/>
         </w:rPr>
-        <w:t>usable</w:t>
-      </w:r>
-      <w:r>
-        <w:rPr>
-          <w:rFonts w:ascii="Arial" w:hAnsi="Arial" w:cs="Arial"/>
-          <w:color w:val="666666"/>
-          <w:bdr w:val="none" w:sz="0" w:space="0" w:color="auto" w:frame="1"/>
-        </w:rPr>
-        <w:t xml:space="preserve"> (the user can figure out how to use) and </w:t>
+        <w:t>usáveis</w:t>
+      </w:r>
+      <w:r>
+        <w:rPr>
+          <w:rFonts w:ascii="Arial" w:hAnsi="Arial" w:cs="Arial"/>
+          <w:color w:val="666666"/>
+          <w:bdr w:val="none" w:sz="0" w:space="0" w:color="auto" w:frame="1"/>
+        </w:rPr>
+        <w:t xml:space="preserve"> (as pessoas conseguem descobrir como usar) e </w:t>
       </w:r>
       <w:r>
         <w:rPr>
@@ -428,15 +428,15 @@
           <w:color w:val="666666"/>
           <w:bdr w:val="none" w:sz="0" w:space="0" w:color="auto" w:frame="1"/>
         </w:rPr>
-        <w:t>feasible</w:t>
-      </w:r>
-      <w:r>
-        <w:rPr>
-          <w:rFonts w:ascii="Arial" w:hAnsi="Arial" w:cs="Arial"/>
-          <w:color w:val="666666"/>
-          <w:bdr w:val="none" w:sz="0" w:space="0" w:color="auto" w:frame="1"/>
-        </w:rPr>
-        <w:t xml:space="preserve"> (our engineers have the skills and technology to implement).</w:t>
+        <w:t>executáveis</w:t>
+      </w:r>
+      <w:r>
+        <w:rPr>
+          <w:rFonts w:ascii="Arial" w:hAnsi="Arial" w:cs="Arial"/>
+          <w:color w:val="666666"/>
+          <w:bdr w:val="none" w:sz="0" w:space="0" w:color="auto" w:frame="1"/>
+        </w:rPr>
+        <w:t xml:space="preserve"> (nossos engenheiros detêm as habilidades e tecnologia para implementar).</w:t>
       </w:r>
     </w:p>
     <w:p>
@@ -455,7 +455,7 @@
           <w:color w:val="666666"/>
           <w:bdr w:val="none" w:sz="0" w:space="0" w:color="auto" w:frame="1"/>
         </w:rPr>
-        <w:t xml:space="preserve">While the product designer is accountable for ensuring the solution is usable, and the engineers are accountable for ensuring the solution is feasible, the product manager is accountable for ensuring the solution is both valuable and viable. </w:t>
+        <w:t xml:space="preserve">Enquanto o designer de produto é responsável por garantir que a solução seja usável, e os engenheiros são responsáveis por garantir que a solução seja executável, o gerente de produto é responsável por garantir que a solução seja tanto valiosa quanto viável. </w:t>
       </w:r>
     </w:p>
     <w:p>
@@ -474,7 +474,7 @@
           <w:color w:val="666666"/>
           <w:bdr w:val="none" w:sz="0" w:space="0" w:color="auto" w:frame="1"/>
         </w:rPr>
-        <w:t xml:space="preserve">This means that the product manager must contribute to her product team a solid knowledge of the various constraints of the business – constraints from marketing, sales, service, finance, legal, and privacy are typical examples.  The product manager must also contribute to the product team a deep knowledge of our users and customers, and the data about how our customers engage with our products.  Finally, the product manager is expected to track industry trends and the competitive landscape as they pertain to her product.</w:t>
+        <w:t xml:space="preserve">Isso significa que o gerente de produto deve contribuir para seu time com um conhecimento sólido sobre as várias restrições do negócio – restrições de marketing, vendas, serviços, finanças, legais e privacidade são exemplos típicos.  O gerente de produto tem também de contribuir para o time de produto com um conhecimento profundo dos nossos usuários e clientes, e com os dados sobre como nossos clientes interagem com nossos produtos.  Por último, espera-se que o gerente de produto acompanhe as tendências do mercado e a concorrência que dizem respeito ao seu produto.</w:t>
       </w:r>
     </w:p>
     <w:p>
@@ -493,7 +493,7 @@
           <w:color w:val="666666"/>
           <w:bdr w:val="none" w:sz="0" w:space="0" w:color="auto" w:frame="1"/>
         </w:rPr>
-        <w:t xml:space="preserve">While each member of the product team may be accountable for a specific risk, we look for product managers that understand that consistent innovation is the result of each member of the product team contributing their passion and their ideas.  The product manager must collaborate closely with her product designer and engineers to discover effective solutions, and then work together to deliver those solutions to market.</w:t>
+        <w:t xml:space="preserve">Enquanto cada membro da equipe de produto pode ser responsável por um risco específico, procuramos por gerentes de produto que entendam que a inovação consistente é o resultado de cada membro do time de produto contribuindo com sua paixão e suas ideias.  O gerente de produto deve colaborar próximo ao designer de produto e aos engenheiros para descobrir soluções eficazes, e, depois, trabalhar em conjunto para levar essas soluções ao mercado.</w:t>
       </w:r>
     </w:p>
     <w:p>
@@ -512,7 +512,7 @@
           <w:color w:val="666666"/>
           <w:bdr w:val="none" w:sz="0" w:space="0" w:color="auto" w:frame="1"/>
         </w:rPr>
-        <w:t xml:space="preserve">While we empower our product teams to figure out the best solutions to the problems that need to be solved, we also hold those teams accountable to the results.  Shipping is necessary, but not sufficient.  We look for product managers that are not afraid of signing up for results, even when this means they have to work through others to achieve the necessary results.</w:t>
+        <w:t xml:space="preserve">Enquanto empoderamos nossos times de produto para descobrir as melhores soluções para os problemas que precisam ser resolvidos, também responsabilizamos os times pelos resultados.  Lançar o produto é necessário, mas não suficiente.  We look for product managers that are not afraid of signing up for results, even when this means they have to work through others to achieve the necessary results.</w:t>
       </w:r>
     </w:p>
     <w:p>

</xml_diff>